<commit_message>
Updated figures and moved them to seperate folder
</commit_message>
<xml_diff>
--- a/Documents/Technology Stack.docx
+++ b/Documents/Technology Stack.docx
@@ -13,35 +13,26 @@
           <w:szCs w:val="36"/>
         </w:rPr>
         <w:drawing>
-          <wp:anchor distT="0" distB="0" distL="114300" distR="114300" simplePos="0" relativeHeight="251672576" behindDoc="1" locked="0" layoutInCell="1" allowOverlap="1" wp14:anchorId="0FA8BDFD" wp14:editId="7CBA6C59">
+          <wp:anchor distT="0" distB="0" distL="114300" distR="114300" simplePos="0" relativeHeight="251672576" behindDoc="1" locked="0" layoutInCell="1" allowOverlap="1" wp14:anchorId="6D919880" wp14:editId="3C7DDDBE">
             <wp:simplePos x="0" y="0"/>
             <wp:positionH relativeFrom="column">
-              <wp:posOffset>3609975</wp:posOffset>
+              <wp:posOffset>3524250</wp:posOffset>
             </wp:positionH>
             <wp:positionV relativeFrom="paragraph">
-              <wp:posOffset>2314575</wp:posOffset>
+              <wp:posOffset>2095500</wp:posOffset>
             </wp:positionV>
-            <wp:extent cx="1838325" cy="1381125"/>
-            <wp:effectExtent l="0" t="0" r="9525" b="9525"/>
+            <wp:extent cx="2057400" cy="2057400"/>
+            <wp:effectExtent l="0" t="0" r="0" b="0"/>
             <wp:wrapTight wrapText="bothSides">
               <wp:wrapPolygon edited="0">
-                <wp:start x="0" y="298"/>
-                <wp:lineTo x="0" y="21451"/>
-                <wp:lineTo x="448" y="21451"/>
-                <wp:lineTo x="448" y="19961"/>
-                <wp:lineTo x="21488" y="19961"/>
-                <wp:lineTo x="21488" y="16088"/>
-                <wp:lineTo x="448" y="15194"/>
-                <wp:lineTo x="18802" y="12513"/>
-                <wp:lineTo x="19697" y="11023"/>
-                <wp:lineTo x="17907" y="10428"/>
-                <wp:lineTo x="20145" y="5661"/>
-                <wp:lineTo x="21488" y="1490"/>
-                <wp:lineTo x="21488" y="298"/>
-                <wp:lineTo x="0" y="298"/>
+                <wp:start x="0" y="0"/>
+                <wp:lineTo x="0" y="21400"/>
+                <wp:lineTo x="21400" y="21400"/>
+                <wp:lineTo x="21400" y="0"/>
+                <wp:lineTo x="0" y="0"/>
               </wp:wrapPolygon>
             </wp:wrapTight>
-            <wp:docPr id="3" name="Picture 3"/>
+            <wp:docPr id="9" name="Picture 9"/>
             <wp:cNvGraphicFramePr>
               <a:graphicFrameLocks xmlns:a="http://schemas.openxmlformats.org/drawingml/2006/main" noChangeAspect="1"/>
             </wp:cNvGraphicFramePr>
@@ -49,13 +40,13 @@
               <a:graphicData uri="http://schemas.openxmlformats.org/drawingml/2006/picture">
                 <pic:pic xmlns:pic="http://schemas.openxmlformats.org/drawingml/2006/picture">
                   <pic:nvPicPr>
-                    <pic:cNvPr id="0" name="Picture 2"/>
+                    <pic:cNvPr id="0" name="Picture 6"/>
                     <pic:cNvPicPr>
                       <a:picLocks noChangeAspect="1" noChangeArrowheads="1"/>
                     </pic:cNvPicPr>
                   </pic:nvPicPr>
                   <pic:blipFill>
-                    <a:blip r:embed="rId4">
+                    <a:blip r:embed="rId4" cstate="print">
                       <a:extLst>
                         <a:ext uri="{28A0092B-C50C-407E-A947-70E740481C1C}">
                           <a14:useLocalDpi xmlns:a14="http://schemas.microsoft.com/office/drawing/2010/main" val="0"/>
@@ -70,7 +61,81 @@
                   <pic:spPr bwMode="auto">
                     <a:xfrm>
                       <a:off x="0" y="0"/>
-                      <a:ext cx="1838325" cy="1381125"/>
+                      <a:ext cx="2057400" cy="2057400"/>
+                    </a:xfrm>
+                    <a:prstGeom prst="rect">
+                      <a:avLst/>
+                    </a:prstGeom>
+                    <a:noFill/>
+                    <a:ln>
+                      <a:noFill/>
+                    </a:ln>
+                  </pic:spPr>
+                </pic:pic>
+              </a:graphicData>
+            </a:graphic>
+          </wp:anchor>
+        </w:drawing>
+      </w:r>
+      <w:r>
+        <w:rPr>
+          <w:rFonts w:asciiTheme="minorHAnsi" w:hAnsi="Calibri"/>
+          <w:noProof/>
+          <w:color w:val="000000" w:themeColor="text1"/>
+          <w:kern w:val="24"/>
+          <w:sz w:val="36"/>
+          <w:szCs w:val="36"/>
+        </w:rPr>
+        <w:drawing>
+          <wp:anchor distT="0" distB="0" distL="114300" distR="114300" simplePos="0" relativeHeight="251671552" behindDoc="1" locked="0" layoutInCell="1" allowOverlap="1" wp14:anchorId="1D9EF5C7" wp14:editId="0DD6671D">
+            <wp:simplePos x="0" y="0"/>
+            <wp:positionH relativeFrom="column">
+              <wp:posOffset>-638175</wp:posOffset>
+            </wp:positionH>
+            <wp:positionV relativeFrom="paragraph">
+              <wp:posOffset>1905000</wp:posOffset>
+            </wp:positionV>
+            <wp:extent cx="1905000" cy="1905000"/>
+            <wp:effectExtent l="0" t="0" r="0" b="0"/>
+            <wp:wrapTight wrapText="bothSides">
+              <wp:wrapPolygon edited="0">
+                <wp:start x="0" y="0"/>
+                <wp:lineTo x="0" y="21384"/>
+                <wp:lineTo x="21384" y="21384"/>
+                <wp:lineTo x="21384" y="0"/>
+                <wp:lineTo x="0" y="0"/>
+              </wp:wrapPolygon>
+            </wp:wrapTight>
+            <wp:docPr id="5" name="Picture 5"/>
+            <wp:cNvGraphicFramePr>
+              <a:graphicFrameLocks xmlns:a="http://schemas.openxmlformats.org/drawingml/2006/main" noChangeAspect="1"/>
+            </wp:cNvGraphicFramePr>
+            <a:graphic xmlns:a="http://schemas.openxmlformats.org/drawingml/2006/main">
+              <a:graphicData uri="http://schemas.openxmlformats.org/drawingml/2006/picture">
+                <pic:pic xmlns:pic="http://schemas.openxmlformats.org/drawingml/2006/picture">
+                  <pic:nvPicPr>
+                    <pic:cNvPr id="0" name="Picture 2"/>
+                    <pic:cNvPicPr>
+                      <a:picLocks noChangeAspect="1" noChangeArrowheads="1"/>
+                    </pic:cNvPicPr>
+                  </pic:nvPicPr>
+                  <pic:blipFill>
+                    <a:blip r:embed="rId5">
+                      <a:extLst>
+                        <a:ext uri="{28A0092B-C50C-407E-A947-70E740481C1C}">
+                          <a14:useLocalDpi xmlns:a14="http://schemas.microsoft.com/office/drawing/2010/main" val="0"/>
+                        </a:ext>
+                      </a:extLst>
+                    </a:blip>
+                    <a:srcRect/>
+                    <a:stretch>
+                      <a:fillRect/>
+                    </a:stretch>
+                  </pic:blipFill>
+                  <pic:spPr bwMode="auto">
+                    <a:xfrm>
+                      <a:off x="0" y="0"/>
+                      <a:ext cx="1905000" cy="1905000"/>
                     </a:xfrm>
                     <a:prstGeom prst="rect">
                       <a:avLst/>
@@ -93,7 +158,7 @@
         <mc:AlternateContent>
           <mc:Choice Requires="wps">
             <w:drawing>
-              <wp:anchor distT="0" distB="0" distL="114300" distR="114300" simplePos="0" relativeHeight="251659264" behindDoc="0" locked="0" layoutInCell="1" allowOverlap="1" wp14:anchorId="7D9AA4EF" wp14:editId="6F4A697D">
+              <wp:anchor distT="0" distB="0" distL="114300" distR="114300" simplePos="0" relativeHeight="251659264" behindDoc="0" locked="0" layoutInCell="1" allowOverlap="1" wp14:anchorId="7D9AA4EF" wp14:editId="27D99E76">
                 <wp:simplePos x="0" y="0"/>
                 <wp:positionH relativeFrom="column">
                   <wp:posOffset>-809625</wp:posOffset>
@@ -155,7 +220,29 @@
                                 <w:sz w:val="84"/>
                                 <w:szCs w:val="84"/>
                               </w:rPr>
-                              <w:t xml:space="preserve"> (End of stage 0)</w:t>
+                              <w:t xml:space="preserve"> (End of stage </w:t>
+                            </w:r>
+                            <w:r>
+                              <w:rPr>
+                                <w:rFonts w:asciiTheme="majorHAnsi" w:eastAsiaTheme="majorEastAsia" w:hAnsi="Calibri Light" w:cstheme="majorBidi"/>
+                                <w:color w:val="44546A" w:themeColor="text2"/>
+                                <w:kern w:val="24"/>
+                                <w:sz w:val="84"/>
+                                <w:szCs w:val="84"/>
+                              </w:rPr>
+                              <w:t>2</w:t>
+                            </w:r>
+                            <w:bookmarkStart w:id="0" w:name="_GoBack"/>
+                            <w:bookmarkEnd w:id="0"/>
+                            <w:r>
+                              <w:rPr>
+                                <w:rFonts w:asciiTheme="majorHAnsi" w:eastAsiaTheme="majorEastAsia" w:hAnsi="Calibri Light" w:cstheme="majorBidi"/>
+                                <w:color w:val="44546A" w:themeColor="text2"/>
+                                <w:kern w:val="24"/>
+                                <w:sz w:val="84"/>
+                                <w:szCs w:val="84"/>
+                              </w:rPr>
+                              <w:t>)</w:t>
                             </w:r>
                           </w:p>
                         </w:txbxContent>
@@ -199,7 +286,29 @@
                           <w:sz w:val="84"/>
                           <w:szCs w:val="84"/>
                         </w:rPr>
-                        <w:t xml:space="preserve"> (End of stage 0)</w:t>
+                        <w:t xml:space="preserve"> (End of stage </w:t>
+                      </w:r>
+                      <w:r>
+                        <w:rPr>
+                          <w:rFonts w:asciiTheme="majorHAnsi" w:eastAsiaTheme="majorEastAsia" w:hAnsi="Calibri Light" w:cstheme="majorBidi"/>
+                          <w:color w:val="44546A" w:themeColor="text2"/>
+                          <w:kern w:val="24"/>
+                          <w:sz w:val="84"/>
+                          <w:szCs w:val="84"/>
+                        </w:rPr>
+                        <w:t>2</w:t>
+                      </w:r>
+                      <w:bookmarkStart w:id="1" w:name="_GoBack"/>
+                      <w:bookmarkEnd w:id="1"/>
+                      <w:r>
+                        <w:rPr>
+                          <w:rFonts w:asciiTheme="majorHAnsi" w:eastAsiaTheme="majorEastAsia" w:hAnsi="Calibri Light" w:cstheme="majorBidi"/>
+                          <w:color w:val="44546A" w:themeColor="text2"/>
+                          <w:kern w:val="24"/>
+                          <w:sz w:val="84"/>
+                          <w:szCs w:val="84"/>
+                        </w:rPr>
+                        <w:t>)</w:t>
                       </w:r>
                     </w:p>
                   </w:txbxContent>
@@ -213,105 +322,10 @@
         <w:rPr>
           <w:noProof/>
         </w:rPr>
-        <w:drawing>
-          <wp:anchor distT="0" distB="0" distL="114300" distR="114300" simplePos="0" relativeHeight="251671552" behindDoc="1" locked="0" layoutInCell="1" allowOverlap="1" wp14:anchorId="758C0A0F" wp14:editId="2BA55AE5">
-            <wp:simplePos x="0" y="0"/>
-            <wp:positionH relativeFrom="page">
-              <wp:align>left</wp:align>
-            </wp:positionH>
-            <wp:positionV relativeFrom="paragraph">
-              <wp:posOffset>1905000</wp:posOffset>
-            </wp:positionV>
-            <wp:extent cx="2657475" cy="2257425"/>
-            <wp:effectExtent l="0" t="0" r="9525" b="9525"/>
-            <wp:wrapTight wrapText="bothSides">
-              <wp:wrapPolygon edited="0">
-                <wp:start x="11613" y="0"/>
-                <wp:lineTo x="9755" y="1276"/>
-                <wp:lineTo x="9600" y="1823"/>
-                <wp:lineTo x="10374" y="3099"/>
-                <wp:lineTo x="11148" y="6015"/>
-                <wp:lineTo x="9600" y="8932"/>
-                <wp:lineTo x="8516" y="10208"/>
-                <wp:lineTo x="7587" y="11484"/>
-                <wp:lineTo x="0" y="14218"/>
-                <wp:lineTo x="0" y="20597"/>
-                <wp:lineTo x="3561" y="20597"/>
-                <wp:lineTo x="4026" y="21509"/>
-                <wp:lineTo x="5419" y="21509"/>
-                <wp:lineTo x="4800" y="20597"/>
-                <wp:lineTo x="19355" y="20597"/>
-                <wp:lineTo x="21523" y="20233"/>
-                <wp:lineTo x="21523" y="17134"/>
-                <wp:lineTo x="14555" y="14765"/>
-                <wp:lineTo x="15019" y="8932"/>
-                <wp:lineTo x="19200" y="6015"/>
-                <wp:lineTo x="19355" y="5468"/>
-                <wp:lineTo x="16723" y="3463"/>
-                <wp:lineTo x="15639" y="3099"/>
-                <wp:lineTo x="12697" y="0"/>
-                <wp:lineTo x="11613" y="0"/>
-              </wp:wrapPolygon>
-            </wp:wrapTight>
-            <wp:docPr id="1" name="Picture 1"/>
-            <wp:cNvGraphicFramePr>
-              <a:graphicFrameLocks xmlns:a="http://schemas.openxmlformats.org/drawingml/2006/main" noChangeAspect="1"/>
-            </wp:cNvGraphicFramePr>
-            <a:graphic xmlns:a="http://schemas.openxmlformats.org/drawingml/2006/main">
-              <a:graphicData uri="http://schemas.openxmlformats.org/drawingml/2006/picture">
-                <pic:pic xmlns:pic="http://schemas.openxmlformats.org/drawingml/2006/picture">
-                  <pic:nvPicPr>
-                    <pic:cNvPr id="0" name="Picture 1"/>
-                    <pic:cNvPicPr>
-                      <a:picLocks noChangeAspect="1" noChangeArrowheads="1"/>
-                    </pic:cNvPicPr>
-                  </pic:nvPicPr>
-                  <pic:blipFill>
-                    <a:blip r:embed="rId5">
-                      <a:extLst>
-                        <a:ext uri="{28A0092B-C50C-407E-A947-70E740481C1C}">
-                          <a14:useLocalDpi xmlns:a14="http://schemas.microsoft.com/office/drawing/2010/main" val="0"/>
-                        </a:ext>
-                      </a:extLst>
-                    </a:blip>
-                    <a:srcRect/>
-                    <a:stretch>
-                      <a:fillRect/>
-                    </a:stretch>
-                  </pic:blipFill>
-                  <pic:spPr bwMode="auto">
-                    <a:xfrm>
-                      <a:off x="0" y="0"/>
-                      <a:ext cx="2657475" cy="2257425"/>
-                    </a:xfrm>
-                    <a:prstGeom prst="rect">
-                      <a:avLst/>
-                    </a:prstGeom>
-                    <a:noFill/>
-                    <a:ln>
-                      <a:noFill/>
-                    </a:ln>
-                  </pic:spPr>
-                </pic:pic>
-              </a:graphicData>
-            </a:graphic>
-            <wp14:sizeRelH relativeFrom="margin">
-              <wp14:pctWidth>0</wp14:pctWidth>
-            </wp14:sizeRelH>
-            <wp14:sizeRelV relativeFrom="margin">
-              <wp14:pctHeight>0</wp14:pctHeight>
-            </wp14:sizeRelV>
-          </wp:anchor>
-        </w:drawing>
-      </w:r>
-      <w:r>
-        <w:rPr>
-          <w:noProof/>
-        </w:rPr>
         <mc:AlternateContent>
           <mc:Choice Requires="wps">
             <w:drawing>
-              <wp:anchor distT="0" distB="0" distL="114300" distR="114300" simplePos="0" relativeHeight="251670528" behindDoc="0" locked="0" layoutInCell="1" allowOverlap="1" wp14:anchorId="6321A43D" wp14:editId="78F58D45">
+              <wp:anchor distT="0" distB="0" distL="114300" distR="114300" simplePos="0" relativeHeight="251670528" behindDoc="0" locked="0" layoutInCell="1" allowOverlap="1" wp14:anchorId="6321A43D" wp14:editId="4591B595">
                 <wp:simplePos x="0" y="0"/>
                 <wp:positionH relativeFrom="column">
                   <wp:posOffset>7128510</wp:posOffset>
@@ -411,7 +425,7 @@
                 <v:stroke joinstyle="miter"/>
                 <v:path gradientshapeok="t" o:connecttype="rect"/>
               </v:shapetype>
-              <v:shape id="TextBox 20" o:spid="_x0000_s1026" type="#_x0000_t202" style="position:absolute;margin-left:561.3pt;margin-top:353.4pt;width:213.95pt;height:116.35pt;z-index:251670528;visibility:visible;mso-wrap-style:square;mso-wrap-distance-left:9pt;mso-wrap-distance-top:0;mso-wrap-distance-right:9pt;mso-wrap-distance-bottom:0;mso-position-horizontal:absolute;mso-position-horizontal-relative:text;mso-position-vertical:absolute;mso-position-vertical-relative:text;v-text-anchor:top" o:gfxdata="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" filled="f" stroked="f">
+              <v:shape id="TextBox 20" o:spid="_x0000_s1027" type="#_x0000_t202" style="position:absolute;margin-left:561.3pt;margin-top:353.4pt;width:213.95pt;height:116.35pt;z-index:251670528;visibility:visible;mso-wrap-style:square;mso-wrap-distance-left:9pt;mso-wrap-distance-top:0;mso-wrap-distance-right:9pt;mso-wrap-distance-bottom:0;mso-position-horizontal:absolute;mso-position-horizontal-relative:text;mso-position-vertical:absolute;mso-position-vertical-relative:text;v-text-anchor:top" o:gfxdata="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" filled="f" stroked="f">
                 <v:textbox style="mso-fit-shape-to-text:t">
                   <w:txbxContent>
                     <w:p>
@@ -852,7 +866,7 @@
                                 <w:sz w:val="36"/>
                                 <w:szCs w:val="36"/>
                               </w:rPr>
-                              <w:t>Microsoft SQL Server hosted on the University servers.</w:t>
+                              <w:t>MongoDB Compass running locally on a computer</w:t>
                             </w:r>
                           </w:p>
                         </w:txbxContent>
@@ -885,7 +899,7 @@
                           <w:sz w:val="36"/>
                           <w:szCs w:val="36"/>
                         </w:rPr>
-                        <w:t>Microsoft SQL Server hosted on the University servers.</w:t>
+                        <w:t>MongoDB Compass running locally on a computer</w:t>
                       </w:r>
                     </w:p>
                   </w:txbxContent>
@@ -1023,19 +1037,7 @@
                                 <w:sz w:val="36"/>
                                 <w:szCs w:val="36"/>
                               </w:rPr>
-                              <w:t>ASP.net Web API h</w:t>
-                            </w:r>
-                            <w:bookmarkStart w:id="0" w:name="_GoBack"/>
-                            <w:bookmarkEnd w:id="0"/>
-                            <w:r>
-                              <w:rPr>
-                                <w:rFonts w:asciiTheme="minorHAnsi" w:hAnsi="Calibri"/>
-                                <w:color w:val="000000" w:themeColor="text1"/>
-                                <w:kern w:val="24"/>
-                                <w:sz w:val="36"/>
-                                <w:szCs w:val="36"/>
-                              </w:rPr>
-                              <w:t>osted on the University servers</w:t>
+                              <w:t>NodeJS server running locally on a computer</w:t>
                             </w:r>
                           </w:p>
                         </w:txbxContent>
@@ -1068,19 +1070,7 @@
                           <w:sz w:val="36"/>
                           <w:szCs w:val="36"/>
                         </w:rPr>
-                        <w:t>ASP.net Web API h</w:t>
-                      </w:r>
-                      <w:bookmarkStart w:id="1" w:name="_GoBack"/>
-                      <w:bookmarkEnd w:id="1"/>
-                      <w:r>
-                        <w:rPr>
-                          <w:rFonts w:asciiTheme="minorHAnsi" w:hAnsi="Calibri"/>
-                          <w:color w:val="000000" w:themeColor="text1"/>
-                          <w:kern w:val="24"/>
-                          <w:sz w:val="36"/>
-                          <w:szCs w:val="36"/>
-                        </w:rPr>
-                        <w:t>osted on the University servers</w:t>
+                        <w:t>NodeJS server running locally on a computer</w:t>
                       </w:r>
                     </w:p>
                   </w:txbxContent>

</xml_diff>